<commit_message>
male izmene SSU dokumenata i projektnog zadatka
Change-Id: Icbd5e84bc5b80a9a5e892609cd73f6ab34c946b0
</commit_message>
<xml_diff>
--- a/SSU dokumenti/SSU dokument za funkcionalnost ocenjivanje i lajkovanje plejliste.docx
+++ b/SSU dokumenti/SSU dokument za funkcionalnost ocenjivanje i lajkovanje plejliste.docx
@@ -1,6 +1,6 @@
 
 <file path=word/document.xml><?xml version="1.0" encoding="utf-8"?>
-<w:document xmlns:wpc="http://schemas.microsoft.com/office/word/2010/wordprocessingCanvas" xmlns:mc="http://schemas.openxmlformats.org/markup-compatibility/2006" xmlns:o="urn:schemas-microsoft-com:office:office" xmlns:r="http://schemas.openxmlformats.org/officeDocument/2006/relationships" xmlns:m="http://schemas.openxmlformats.org/officeDocument/2006/math" xmlns:v="urn:schemas-microsoft-com:vml" xmlns:wp14="http://schemas.microsoft.com/office/word/2010/wordprocessingDrawing" xmlns:wp="http://schemas.openxmlformats.org/drawingml/2006/wordprocessingDrawing" xmlns:w10="urn:schemas-microsoft-com:office:word" xmlns:w="http://schemas.openxmlformats.org/wordprocessingml/2006/main" xmlns:w14="http://schemas.microsoft.com/office/word/2010/wordml" xmlns:w15="http://schemas.microsoft.com/office/word/2012/wordml" xmlns:wpg="http://schemas.microsoft.com/office/word/2010/wordprocessingGroup" xmlns:wpi="http://schemas.microsoft.com/office/word/2010/wordprocessingInk" xmlns:wne="http://schemas.microsoft.com/office/word/2006/wordml" xmlns:wps="http://schemas.microsoft.com/office/word/2010/wordprocessingShape" mc:Ignorable="w14 w15 wp14">
+<w:document xmlns:wpc="http://schemas.microsoft.com/office/word/2010/wordprocessingCanvas" xmlns:cx="http://schemas.microsoft.com/office/drawing/2014/chartex" xmlns:cx1="http://schemas.microsoft.com/office/drawing/2015/9/8/chartex" xmlns:cx2="http://schemas.microsoft.com/office/drawing/2015/10/21/chartex" xmlns:cx3="http://schemas.microsoft.com/office/drawing/2016/5/9/chartex" xmlns:cx4="http://schemas.microsoft.com/office/drawing/2016/5/10/chartex" xmlns:cx5="http://schemas.microsoft.com/office/drawing/2016/5/11/chartex" xmlns:cx6="http://schemas.microsoft.com/office/drawing/2016/5/12/chartex" xmlns:cx7="http://schemas.microsoft.com/office/drawing/2016/5/13/chartex" xmlns:cx8="http://schemas.microsoft.com/office/drawing/2016/5/14/chartex" xmlns:mc="http://schemas.openxmlformats.org/markup-compatibility/2006" xmlns:aink="http://schemas.microsoft.com/office/drawing/2016/ink" xmlns:am3d="http://schemas.microsoft.com/office/drawing/2017/model3d" xmlns:o="urn:schemas-microsoft-com:office:office" xmlns:oel="http://schemas.microsoft.com/office/2019/extlst" xmlns:r="http://schemas.openxmlformats.org/officeDocument/2006/relationships" xmlns:m="http://schemas.openxmlformats.org/officeDocument/2006/math" xmlns:v="urn:schemas-microsoft-com:vml" xmlns:wp14="http://schemas.microsoft.com/office/word/2010/wordprocessingDrawing" xmlns:wp="http://schemas.openxmlformats.org/drawingml/2006/wordprocessingDrawing" xmlns:w10="urn:schemas-microsoft-com:office:word" xmlns:w="http://schemas.openxmlformats.org/wordprocessingml/2006/main" xmlns:w14="http://schemas.microsoft.com/office/word/2010/wordml" xmlns:w15="http://schemas.microsoft.com/office/word/2012/wordml" xmlns:w16cex="http://schemas.microsoft.com/office/word/2018/wordml/cex" xmlns:w16cid="http://schemas.microsoft.com/office/word/2016/wordml/cid" xmlns:w16="http://schemas.microsoft.com/office/word/2018/wordml" xmlns:w16du="http://schemas.microsoft.com/office/word/2023/wordml/word16du" xmlns:w16sdtdh="http://schemas.microsoft.com/office/word/2020/wordml/sdtdatahash" xmlns:w16sdtfl="http://schemas.microsoft.com/office/word/2024/wordml/sdtformatlock" xmlns:w16se="http://schemas.microsoft.com/office/word/2015/wordml/symex" xmlns:wpg="http://schemas.microsoft.com/office/word/2010/wordprocessingGroup" xmlns:wpi="http://schemas.microsoft.com/office/word/2010/wordprocessingInk" xmlns:wne="http://schemas.microsoft.com/office/word/2006/wordml" xmlns:wps="http://schemas.microsoft.com/office/word/2010/wordprocessingShape" mc:Ignorable="w14 w15 w16se w16cid w16 w16cex w16sdtdh w16sdtfl w16du wp14">
   <w:body>
     <w:p>
       <w:pPr>
@@ -143,7 +143,17 @@
           <w:sz w:val="44"/>
           <w:szCs w:val="44"/>
         </w:rPr>
-        <w:t>Ocenjivanje i lajkovanje plejliste</w:t>
+        <w:t>o</w:t>
+      </w:r>
+      <w:r>
+        <w:rPr>
+          <w:rFonts w:ascii="Times New Roman" w:hAnsi="Times New Roman" w:cs="Times New Roman"/>
+          <w:b/>
+          <w:bCs/>
+          <w:sz w:val="44"/>
+          <w:szCs w:val="44"/>
+        </w:rPr>
+        <w:t>cenjivanje i lajkovanje plejliste</w:t>
       </w:r>
     </w:p>
     <w:p>
@@ -877,7 +887,7 @@
             </w:rPr>
             <w:fldChar w:fldCharType="separate"/>
           </w:r>
-          <w:hyperlink w:anchor="_Toc205842769" w:history="1">
+          <w:hyperlink w:anchor="_Toc205921650" w:history="1">
             <w:r>
               <w:rPr>
                 <w:rStyle w:val="Hyperlink"/>
@@ -921,7 +931,7 @@
                 <w:noProof/>
                 <w:webHidden/>
               </w:rPr>
-              <w:instrText xml:space="preserve"> PAGEREF _Toc205842769 \h </w:instrText>
+              <w:instrText xml:space="preserve"> PAGEREF _Toc205921650 \h </w:instrText>
             </w:r>
             <w:r>
               <w:rPr>
@@ -965,7 +975,7 @@
               <w:lang w:val="en-US"/>
             </w:rPr>
           </w:pPr>
-          <w:hyperlink w:anchor="_Toc205842770" w:history="1">
+          <w:hyperlink w:anchor="_Toc205921651" w:history="1">
             <w:r>
               <w:rPr>
                 <w:rStyle w:val="Hyperlink"/>
@@ -1009,7 +1019,7 @@
                 <w:noProof/>
                 <w:webHidden/>
               </w:rPr>
-              <w:instrText xml:space="preserve"> PAGEREF _Toc205842770 \h </w:instrText>
+              <w:instrText xml:space="preserve"> PAGEREF _Toc205921651 \h </w:instrText>
             </w:r>
             <w:r>
               <w:rPr>
@@ -1053,7 +1063,7 @@
               <w:lang w:val="en-US"/>
             </w:rPr>
           </w:pPr>
-          <w:hyperlink w:anchor="_Toc205842771" w:history="1">
+          <w:hyperlink w:anchor="_Toc205921652" w:history="1">
             <w:r>
               <w:rPr>
                 <w:rStyle w:val="Hyperlink"/>
@@ -1097,7 +1107,7 @@
                 <w:noProof/>
                 <w:webHidden/>
               </w:rPr>
-              <w:instrText xml:space="preserve"> PAGEREF _Toc205842771 \h </w:instrText>
+              <w:instrText xml:space="preserve"> PAGEREF _Toc205921652 \h </w:instrText>
             </w:r>
             <w:r>
               <w:rPr>
@@ -1141,7 +1151,7 @@
               <w:lang w:val="en-US"/>
             </w:rPr>
           </w:pPr>
-          <w:hyperlink w:anchor="_Toc205842772" w:history="1">
+          <w:hyperlink w:anchor="_Toc205921653" w:history="1">
             <w:r>
               <w:rPr>
                 <w:rStyle w:val="Hyperlink"/>
@@ -1185,7 +1195,7 @@
                 <w:noProof/>
                 <w:webHidden/>
               </w:rPr>
-              <w:instrText xml:space="preserve"> PAGEREF _Toc205842772 \h </w:instrText>
+              <w:instrText xml:space="preserve"> PAGEREF _Toc205921653 \h </w:instrText>
             </w:r>
             <w:r>
               <w:rPr>
@@ -1229,7 +1239,7 @@
               <w:lang w:val="en-US"/>
             </w:rPr>
           </w:pPr>
-          <w:hyperlink w:anchor="_Toc205842773" w:history="1">
+          <w:hyperlink w:anchor="_Toc205921654" w:history="1">
             <w:r>
               <w:rPr>
                 <w:rStyle w:val="Hyperlink"/>
@@ -1273,7 +1283,7 @@
                 <w:noProof/>
                 <w:webHidden/>
               </w:rPr>
-              <w:instrText xml:space="preserve"> PAGEREF _Toc205842773 \h </w:instrText>
+              <w:instrText xml:space="preserve"> PAGEREF _Toc205921654 \h </w:instrText>
             </w:r>
             <w:r>
               <w:rPr>
@@ -1317,7 +1327,7 @@
               <w:lang w:val="en-US"/>
             </w:rPr>
           </w:pPr>
-          <w:hyperlink w:anchor="_Toc205842774" w:history="1">
+          <w:hyperlink w:anchor="_Toc205921655" w:history="1">
             <w:r>
               <w:rPr>
                 <w:rStyle w:val="Hyperlink"/>
@@ -1361,7 +1371,7 @@
                 <w:noProof/>
                 <w:webHidden/>
               </w:rPr>
-              <w:instrText xml:space="preserve"> PAGEREF _Toc205842774 \h </w:instrText>
+              <w:instrText xml:space="preserve"> PAGEREF _Toc205921655 \h </w:instrText>
             </w:r>
             <w:r>
               <w:rPr>
@@ -1405,7 +1415,7 @@
               <w:lang w:val="en-US"/>
             </w:rPr>
           </w:pPr>
-          <w:hyperlink w:anchor="_Toc205842775" w:history="1">
+          <w:hyperlink w:anchor="_Toc205921656" w:history="1">
             <w:r>
               <w:rPr>
                 <w:rStyle w:val="Hyperlink"/>
@@ -1449,7 +1459,7 @@
                 <w:noProof/>
                 <w:webHidden/>
               </w:rPr>
-              <w:instrText xml:space="preserve"> PAGEREF _Toc205842775 \h </w:instrText>
+              <w:instrText xml:space="preserve"> PAGEREF _Toc205921656 \h </w:instrText>
             </w:r>
             <w:r>
               <w:rPr>
@@ -1493,7 +1503,7 @@
               <w:lang w:val="en-US"/>
             </w:rPr>
           </w:pPr>
-          <w:hyperlink w:anchor="_Toc205842776" w:history="1">
+          <w:hyperlink w:anchor="_Toc205921657" w:history="1">
             <w:r>
               <w:rPr>
                 <w:rStyle w:val="Hyperlink"/>
@@ -1516,7 +1526,7 @@
                 <w:rFonts w:ascii="Times New Roman" w:hAnsi="Times New Roman" w:cs="Times New Roman"/>
                 <w:noProof/>
               </w:rPr>
-              <w:t>Tok događaja – Prvi Login</w:t>
+              <w:t>Tok događaja – Ocenjivanje plejliste</w:t>
             </w:r>
             <w:r>
               <w:rPr>
@@ -1537,7 +1547,7 @@
                 <w:noProof/>
                 <w:webHidden/>
               </w:rPr>
-              <w:instrText xml:space="preserve"> PAGEREF _Toc205842776 \h </w:instrText>
+              <w:instrText xml:space="preserve"> PAGEREF _Toc205921657 \h </w:instrText>
             </w:r>
             <w:r>
               <w:rPr>
@@ -1581,7 +1591,7 @@
               <w:lang w:val="en-US"/>
             </w:rPr>
           </w:pPr>
-          <w:hyperlink w:anchor="_Toc205842777" w:history="1">
+          <w:hyperlink w:anchor="_Toc205921658" w:history="1">
             <w:r>
               <w:rPr>
                 <w:rStyle w:val="Hyperlink"/>
@@ -1604,7 +1614,7 @@
                 <w:rFonts w:ascii="Times New Roman" w:hAnsi="Times New Roman" w:cs="Times New Roman"/>
                 <w:noProof/>
               </w:rPr>
-              <w:t>Kraj rada</w:t>
+              <w:t>Ukidanje ocene</w:t>
             </w:r>
             <w:r>
               <w:rPr>
@@ -1625,7 +1635,7 @@
                 <w:noProof/>
                 <w:webHidden/>
               </w:rPr>
-              <w:instrText xml:space="preserve"> PAGEREF _Toc205842777 \h </w:instrText>
+              <w:instrText xml:space="preserve"> PAGEREF _Toc205921658 \h </w:instrText>
             </w:r>
             <w:r>
               <w:rPr>
@@ -1669,11 +1679,11 @@
               <w:lang w:val="en-US"/>
             </w:rPr>
           </w:pPr>
-          <w:hyperlink w:anchor="_Toc205842778" w:history="1">
+          <w:hyperlink w:anchor="_Toc205921659" w:history="1">
             <w:r>
               <w:rPr>
                 <w:rStyle w:val="Hyperlink"/>
-                <w:rFonts w:ascii="Times New Roman" w:eastAsia="Times New Roman" w:hAnsi="Times New Roman" w:cs="Times New Roman"/>
+                <w:rFonts w:ascii="Times New Roman" w:hAnsi="Times New Roman" w:cs="Times New Roman"/>
                 <w:noProof/>
               </w:rPr>
               <w:t>2.3</w:t>
@@ -1689,10 +1699,10 @@
             <w:r>
               <w:rPr>
                 <w:rStyle w:val="Hyperlink"/>
-                <w:rFonts w:ascii="Times New Roman" w:eastAsia="Times New Roman" w:hAnsi="Times New Roman" w:cs="Times New Roman"/>
-                <w:noProof/>
-              </w:rPr>
-              <w:t>Tok događaja – Uklanjanje korisnika</w:t>
+                <w:rFonts w:ascii="Times New Roman" w:hAnsi="Times New Roman" w:cs="Times New Roman"/>
+                <w:noProof/>
+              </w:rPr>
+              <w:t>Tok događaja – Lajkovanje plejliste</w:t>
             </w:r>
             <w:r>
               <w:rPr>
@@ -1713,95 +1723,7 @@
                 <w:noProof/>
                 <w:webHidden/>
               </w:rPr>
-              <w:instrText xml:space="preserve"> PAGEREF _Toc205842778 \h </w:instrText>
-            </w:r>
-            <w:r>
-              <w:rPr>
-                <w:noProof/>
-                <w:webHidden/>
-              </w:rPr>
-            </w:r>
-            <w:r>
-              <w:rPr>
-                <w:noProof/>
-                <w:webHidden/>
-              </w:rPr>
-              <w:fldChar w:fldCharType="separate"/>
-            </w:r>
-            <w:r>
-              <w:rPr>
-                <w:noProof/>
-                <w:webHidden/>
-              </w:rPr>
-              <w:t>4</w:t>
-            </w:r>
-            <w:r>
-              <w:rPr>
-                <w:noProof/>
-                <w:webHidden/>
-              </w:rPr>
-              <w:fldChar w:fldCharType="end"/>
-            </w:r>
-          </w:hyperlink>
-        </w:p>
-        <w:p>
-          <w:pPr>
-            <w:pStyle w:val="TOC3"/>
-            <w:tabs>
-              <w:tab w:val="left" w:pos="1440"/>
-              <w:tab w:val="right" w:leader="dot" w:pos="9350"/>
-            </w:tabs>
-            <w:rPr>
-              <w:rFonts w:eastAsiaTheme="minorEastAsia"/>
-              <w:noProof/>
-              <w:lang w:val="en-US"/>
-            </w:rPr>
-          </w:pPr>
-          <w:hyperlink w:anchor="_Toc205842779" w:history="1">
-            <w:r>
-              <w:rPr>
-                <w:rStyle w:val="Hyperlink"/>
-                <w:rFonts w:ascii="Times New Roman" w:hAnsi="Times New Roman" w:cs="Times New Roman"/>
-                <w:noProof/>
-              </w:rPr>
-              <w:t>2.3.1</w:t>
-            </w:r>
-            <w:r>
-              <w:rPr>
-                <w:rFonts w:eastAsiaTheme="minorEastAsia"/>
-                <w:noProof/>
-                <w:lang w:val="en-US"/>
-              </w:rPr>
-              <w:tab/>
-            </w:r>
-            <w:r>
-              <w:rPr>
-                <w:rStyle w:val="Hyperlink"/>
-                <w:rFonts w:ascii="Times New Roman" w:hAnsi="Times New Roman" w:cs="Times New Roman"/>
-                <w:noProof/>
-              </w:rPr>
-              <w:t>Unapređenje moderatora i uklanjanje unapređenja</w:t>
-            </w:r>
-            <w:r>
-              <w:rPr>
-                <w:noProof/>
-                <w:webHidden/>
-              </w:rPr>
-              <w:tab/>
-            </w:r>
-            <w:r>
-              <w:rPr>
-                <w:noProof/>
-                <w:webHidden/>
-              </w:rPr>
-              <w:fldChar w:fldCharType="begin"/>
-            </w:r>
-            <w:r>
-              <w:rPr>
-                <w:noProof/>
-                <w:webHidden/>
-              </w:rPr>
-              <w:instrText xml:space="preserve"> PAGEREF _Toc205842779 \h </w:instrText>
+              <w:instrText xml:space="preserve"> PAGEREF _Toc205921659 \h </w:instrText>
             </w:r>
             <w:r>
               <w:rPr>
@@ -1845,11 +1767,11 @@
               <w:lang w:val="en-US"/>
             </w:rPr>
           </w:pPr>
-          <w:hyperlink w:anchor="_Toc205842780" w:history="1">
+          <w:hyperlink w:anchor="_Toc205921660" w:history="1">
             <w:r>
               <w:rPr>
                 <w:rStyle w:val="Hyperlink"/>
-                <w:rFonts w:ascii="Times New Roman" w:eastAsia="Times New Roman" w:hAnsi="Times New Roman" w:cs="Times New Roman"/>
+                <w:rFonts w:ascii="Times New Roman" w:hAnsi="Times New Roman" w:cs="Times New Roman"/>
                 <w:noProof/>
               </w:rPr>
               <w:t>2.4</w:t>
@@ -1865,10 +1787,10 @@
             <w:r>
               <w:rPr>
                 <w:rStyle w:val="Hyperlink"/>
-                <w:rFonts w:ascii="Times New Roman" w:eastAsia="Times New Roman" w:hAnsi="Times New Roman" w:cs="Times New Roman"/>
-                <w:noProof/>
-              </w:rPr>
-              <w:t>Tok događaja – Izmena „Trending“ stranice</w:t>
+                <w:rFonts w:ascii="Times New Roman" w:hAnsi="Times New Roman" w:cs="Times New Roman"/>
+                <w:noProof/>
+              </w:rPr>
+              <w:t>Posebni zahtevi</w:t>
             </w:r>
             <w:r>
               <w:rPr>
@@ -1889,7 +1811,7 @@
                 <w:noProof/>
                 <w:webHidden/>
               </w:rPr>
-              <w:instrText xml:space="preserve"> PAGEREF _Toc205842780 \h </w:instrText>
+              <w:instrText xml:space="preserve"> PAGEREF _Toc205921660 \h </w:instrText>
             </w:r>
             <w:r>
               <w:rPr>
@@ -1909,7 +1831,7 @@
                 <w:noProof/>
                 <w:webHidden/>
               </w:rPr>
-              <w:t>5</w:t>
+              <w:t>4</w:t>
             </w:r>
             <w:r>
               <w:rPr>
@@ -1933,11 +1855,11 @@
               <w:lang w:val="en-US"/>
             </w:rPr>
           </w:pPr>
-          <w:hyperlink w:anchor="_Toc205842781" w:history="1">
+          <w:hyperlink w:anchor="_Toc205921661" w:history="1">
             <w:r>
               <w:rPr>
                 <w:rStyle w:val="Hyperlink"/>
-                <w:rFonts w:ascii="Times New Roman" w:eastAsia="Times New Roman" w:hAnsi="Times New Roman" w:cs="Times New Roman"/>
+                <w:rFonts w:ascii="Times New Roman" w:hAnsi="Times New Roman" w:cs="Times New Roman"/>
                 <w:noProof/>
               </w:rPr>
               <w:t>2.5</w:t>
@@ -1953,10 +1875,10 @@
             <w:r>
               <w:rPr>
                 <w:rStyle w:val="Hyperlink"/>
-                <w:rFonts w:ascii="Times New Roman" w:eastAsia="Times New Roman" w:hAnsi="Times New Roman" w:cs="Times New Roman"/>
-                <w:noProof/>
-              </w:rPr>
-              <w:t>Tok događaja – Pregled plaćanja</w:t>
+                <w:rFonts w:ascii="Times New Roman" w:hAnsi="Times New Roman" w:cs="Times New Roman"/>
+                <w:noProof/>
+              </w:rPr>
+              <w:t>Preduslovi</w:t>
             </w:r>
             <w:r>
               <w:rPr>
@@ -1977,7 +1899,7 @@
                 <w:noProof/>
                 <w:webHidden/>
               </w:rPr>
-              <w:instrText xml:space="preserve"> PAGEREF _Toc205842781 \h </w:instrText>
+              <w:instrText xml:space="preserve"> PAGEREF _Toc205921661 \h </w:instrText>
             </w:r>
             <w:r>
               <w:rPr>
@@ -2021,7 +1943,7 @@
               <w:lang w:val="en-US"/>
             </w:rPr>
           </w:pPr>
-          <w:hyperlink w:anchor="_Toc205842782" w:history="1">
+          <w:hyperlink w:anchor="_Toc205921662" w:history="1">
             <w:r>
               <w:rPr>
                 <w:rStyle w:val="Hyperlink"/>
@@ -2044,7 +1966,7 @@
                 <w:rFonts w:ascii="Times New Roman" w:hAnsi="Times New Roman" w:cs="Times New Roman"/>
                 <w:noProof/>
               </w:rPr>
-              <w:t>Posebni zahtevi</w:t>
+              <w:t>Posledice</w:t>
             </w:r>
             <w:r>
               <w:rPr>
@@ -2065,183 +1987,7 @@
                 <w:noProof/>
                 <w:webHidden/>
               </w:rPr>
-              <w:instrText xml:space="preserve"> PAGEREF _Toc205842782 \h </w:instrText>
-            </w:r>
-            <w:r>
-              <w:rPr>
-                <w:noProof/>
-                <w:webHidden/>
-              </w:rPr>
-            </w:r>
-            <w:r>
-              <w:rPr>
-                <w:noProof/>
-                <w:webHidden/>
-              </w:rPr>
-              <w:fldChar w:fldCharType="separate"/>
-            </w:r>
-            <w:r>
-              <w:rPr>
-                <w:noProof/>
-                <w:webHidden/>
-              </w:rPr>
-              <w:t>5</w:t>
-            </w:r>
-            <w:r>
-              <w:rPr>
-                <w:noProof/>
-                <w:webHidden/>
-              </w:rPr>
-              <w:fldChar w:fldCharType="end"/>
-            </w:r>
-          </w:hyperlink>
-        </w:p>
-        <w:p>
-          <w:pPr>
-            <w:pStyle w:val="TOC2"/>
-            <w:tabs>
-              <w:tab w:val="left" w:pos="960"/>
-              <w:tab w:val="right" w:leader="dot" w:pos="9350"/>
-            </w:tabs>
-            <w:rPr>
-              <w:rFonts w:eastAsiaTheme="minorEastAsia"/>
-              <w:noProof/>
-              <w:lang w:val="en-US"/>
-            </w:rPr>
-          </w:pPr>
-          <w:hyperlink w:anchor="_Toc205842783" w:history="1">
-            <w:r>
-              <w:rPr>
-                <w:rStyle w:val="Hyperlink"/>
-                <w:rFonts w:ascii="Times New Roman" w:hAnsi="Times New Roman" w:cs="Times New Roman"/>
-                <w:noProof/>
-              </w:rPr>
-              <w:t>2.7</w:t>
-            </w:r>
-            <w:r>
-              <w:rPr>
-                <w:rFonts w:eastAsiaTheme="minorEastAsia"/>
-                <w:noProof/>
-                <w:lang w:val="en-US"/>
-              </w:rPr>
-              <w:tab/>
-            </w:r>
-            <w:r>
-              <w:rPr>
-                <w:rStyle w:val="Hyperlink"/>
-                <w:rFonts w:ascii="Times New Roman" w:hAnsi="Times New Roman" w:cs="Times New Roman"/>
-                <w:noProof/>
-              </w:rPr>
-              <w:t>Preduslovi</w:t>
-            </w:r>
-            <w:r>
-              <w:rPr>
-                <w:noProof/>
-                <w:webHidden/>
-              </w:rPr>
-              <w:tab/>
-            </w:r>
-            <w:r>
-              <w:rPr>
-                <w:noProof/>
-                <w:webHidden/>
-              </w:rPr>
-              <w:fldChar w:fldCharType="begin"/>
-            </w:r>
-            <w:r>
-              <w:rPr>
-                <w:noProof/>
-                <w:webHidden/>
-              </w:rPr>
-              <w:instrText xml:space="preserve"> PAGEREF _Toc205842783 \h </w:instrText>
-            </w:r>
-            <w:r>
-              <w:rPr>
-                <w:noProof/>
-                <w:webHidden/>
-              </w:rPr>
-            </w:r>
-            <w:r>
-              <w:rPr>
-                <w:noProof/>
-                <w:webHidden/>
-              </w:rPr>
-              <w:fldChar w:fldCharType="separate"/>
-            </w:r>
-            <w:r>
-              <w:rPr>
-                <w:noProof/>
-                <w:webHidden/>
-              </w:rPr>
-              <w:t>5</w:t>
-            </w:r>
-            <w:r>
-              <w:rPr>
-                <w:noProof/>
-                <w:webHidden/>
-              </w:rPr>
-              <w:fldChar w:fldCharType="end"/>
-            </w:r>
-          </w:hyperlink>
-        </w:p>
-        <w:p>
-          <w:pPr>
-            <w:pStyle w:val="TOC2"/>
-            <w:tabs>
-              <w:tab w:val="left" w:pos="960"/>
-              <w:tab w:val="right" w:leader="dot" w:pos="9350"/>
-            </w:tabs>
-            <w:rPr>
-              <w:rFonts w:eastAsiaTheme="minorEastAsia"/>
-              <w:noProof/>
-              <w:lang w:val="en-US"/>
-            </w:rPr>
-          </w:pPr>
-          <w:hyperlink w:anchor="_Toc205842784" w:history="1">
-            <w:r>
-              <w:rPr>
-                <w:rStyle w:val="Hyperlink"/>
-                <w:rFonts w:ascii="Times New Roman" w:hAnsi="Times New Roman" w:cs="Times New Roman"/>
-                <w:noProof/>
-              </w:rPr>
-              <w:t>2.8</w:t>
-            </w:r>
-            <w:r>
-              <w:rPr>
-                <w:rFonts w:eastAsiaTheme="minorEastAsia"/>
-                <w:noProof/>
-                <w:lang w:val="en-US"/>
-              </w:rPr>
-              <w:tab/>
-            </w:r>
-            <w:r>
-              <w:rPr>
-                <w:rStyle w:val="Hyperlink"/>
-                <w:rFonts w:ascii="Times New Roman" w:hAnsi="Times New Roman" w:cs="Times New Roman"/>
-                <w:noProof/>
-              </w:rPr>
-              <w:t>Posledice</w:t>
-            </w:r>
-            <w:r>
-              <w:rPr>
-                <w:noProof/>
-                <w:webHidden/>
-              </w:rPr>
-              <w:tab/>
-            </w:r>
-            <w:r>
-              <w:rPr>
-                <w:noProof/>
-                <w:webHidden/>
-              </w:rPr>
-              <w:fldChar w:fldCharType="begin"/>
-            </w:r>
-            <w:r>
-              <w:rPr>
-                <w:noProof/>
-                <w:webHidden/>
-              </w:rPr>
-              <w:instrText xml:space="preserve"> PAGEREF _Toc205842784 \h </w:instrText>
+              <w:instrText xml:space="preserve"> PAGEREF _Toc205921662 \h </w:instrText>
             </w:r>
             <w:r>
               <w:rPr>
@@ -2383,11 +2129,12 @@
           <w:rFonts w:ascii="Times New Roman" w:hAnsi="Times New Roman" w:cs="Times New Roman"/>
         </w:rPr>
       </w:pPr>
-      <w:bookmarkStart w:id="0" w:name="_Toc205842769"/>
-      <w:r>
-        <w:rPr>
-          <w:rFonts w:ascii="Times New Roman" w:hAnsi="Times New Roman" w:cs="Times New Roman"/>
-        </w:rPr>
+      <w:bookmarkStart w:id="0" w:name="_Toc205921650"/>
+      <w:r>
+        <w:rPr>
+          <w:rFonts w:ascii="Times New Roman" w:hAnsi="Times New Roman" w:cs="Times New Roman"/>
+        </w:rPr>
+        <w:lastRenderedPageBreak/>
         <w:t>Uvod</w:t>
       </w:r>
       <w:bookmarkEnd w:id="0"/>
@@ -2416,7 +2163,7 @@
           <w:rFonts w:ascii="Times New Roman" w:hAnsi="Times New Roman" w:cs="Times New Roman"/>
         </w:rPr>
       </w:pPr>
-      <w:bookmarkStart w:id="1" w:name="_Toc205842770"/>
+      <w:bookmarkStart w:id="1" w:name="_Toc205921651"/>
       <w:r>
         <w:rPr>
           <w:rFonts w:ascii="Times New Roman" w:hAnsi="Times New Roman" w:cs="Times New Roman"/>
@@ -2476,7 +2223,7 @@
           <w:rFonts w:ascii="Times New Roman" w:hAnsi="Times New Roman" w:cs="Times New Roman"/>
         </w:rPr>
       </w:pPr>
-      <w:bookmarkStart w:id="2" w:name="_Toc205842771"/>
+      <w:bookmarkStart w:id="2" w:name="_Toc205921652"/>
       <w:r>
         <w:rPr>
           <w:rFonts w:ascii="Times New Roman" w:hAnsi="Times New Roman" w:cs="Times New Roman"/>
@@ -2518,7 +2265,7 @@
           <w:rFonts w:ascii="Times New Roman" w:hAnsi="Times New Roman" w:cs="Times New Roman"/>
         </w:rPr>
       </w:pPr>
-      <w:bookmarkStart w:id="3" w:name="_Toc205842772"/>
+      <w:bookmarkStart w:id="3" w:name="_Toc205921653"/>
       <w:r>
         <w:rPr>
           <w:rFonts w:ascii="Times New Roman" w:hAnsi="Times New Roman" w:cs="Times New Roman"/>
@@ -2587,7 +2334,7 @@
           <w:rFonts w:ascii="Times New Roman" w:hAnsi="Times New Roman" w:cs="Times New Roman"/>
         </w:rPr>
       </w:pPr>
-      <w:bookmarkStart w:id="4" w:name="_Toc205842773"/>
+      <w:bookmarkStart w:id="4" w:name="_Toc205921654"/>
       <w:r>
         <w:rPr>
           <w:rFonts w:ascii="Times New Roman" w:hAnsi="Times New Roman" w:cs="Times New Roman"/>
@@ -2886,7 +2633,7 @@
         <w:lastRenderedPageBreak/>
         <w:t xml:space="preserve"> </w:t>
       </w:r>
-      <w:bookmarkStart w:id="5" w:name="_Toc205842774"/>
+      <w:bookmarkStart w:id="5" w:name="_Toc205921655"/>
       <w:r>
         <w:rPr>
           <w:rFonts w:ascii="Times New Roman" w:hAnsi="Times New Roman" w:cs="Times New Roman"/>
@@ -2919,7 +2666,7 @@
           <w:rFonts w:ascii="Times New Roman" w:hAnsi="Times New Roman" w:cs="Times New Roman"/>
         </w:rPr>
       </w:pPr>
-      <w:bookmarkStart w:id="6" w:name="_Toc205842775"/>
+      <w:bookmarkStart w:id="6" w:name="_Toc205921656"/>
       <w:r>
         <w:rPr>
           <w:rFonts w:ascii="Times New Roman" w:hAnsi="Times New Roman" w:cs="Times New Roman"/>
@@ -2962,20 +2709,14 @@
           <w:rFonts w:ascii="Times New Roman" w:hAnsi="Times New Roman" w:cs="Times New Roman"/>
         </w:rPr>
       </w:pPr>
-      <w:bookmarkStart w:id="7" w:name="_Toc205842776"/>
-      <w:r>
-        <w:rPr>
-          <w:rFonts w:ascii="Times New Roman" w:hAnsi="Times New Roman" w:cs="Times New Roman"/>
-        </w:rPr>
-        <w:t xml:space="preserve">Tok događaja </w:t>
+      <w:bookmarkStart w:id="7" w:name="_Toc205921657"/>
+      <w:r>
+        <w:rPr>
+          <w:rFonts w:ascii="Times New Roman" w:hAnsi="Times New Roman" w:cs="Times New Roman"/>
+        </w:rPr>
+        <w:t>Tok događaja – Ocenjivanje plejliste</w:t>
       </w:r>
       <w:bookmarkEnd w:id="7"/>
-      <w:r>
-        <w:rPr>
-          <w:rFonts w:ascii="Times New Roman" w:hAnsi="Times New Roman" w:cs="Times New Roman"/>
-        </w:rPr>
-        <w:t>– Ocenjivanje plejliste</w:t>
-      </w:r>
     </w:p>
     <w:p>
       <w:pPr>
@@ -2999,7 +2740,19 @@
         <w:rPr>
           <w:rFonts w:ascii="Times New Roman" w:hAnsi="Times New Roman" w:cs="Times New Roman"/>
         </w:rPr>
-        <w:t>. (Ukoliko korisnik nije ranije ocenio odredjenu plejlistu zvezda je providna, u suprtnom je puna).</w:t>
+        <w:t>. (Ukoliko korisnik nije ranije ocenio odre</w:t>
+      </w:r>
+      <w:r>
+        <w:rPr>
+          <w:rFonts w:ascii="Times New Roman" w:hAnsi="Times New Roman" w:cs="Times New Roman"/>
+        </w:rPr>
+        <w:t>đ</w:t>
+      </w:r>
+      <w:r>
+        <w:rPr>
+          <w:rFonts w:ascii="Times New Roman" w:hAnsi="Times New Roman" w:cs="Times New Roman"/>
+        </w:rPr>
+        <w:t>enu plejlistu zvezda je providna, u suprtnom je puna).</w:t>
       </w:r>
     </w:p>
     <w:p>
@@ -3043,7 +2796,19 @@
         <w:rPr>
           <w:rFonts w:ascii="Times New Roman" w:hAnsi="Times New Roman" w:cs="Times New Roman"/>
         </w:rPr>
-        <w:t>Prelaskom miša preko odredjene zvezde selektuju se sve zvezde do te, uključujući i tu, i dobijaju punu boju.</w:t>
+        <w:t>Prelaskom miša preko odre</w:t>
+      </w:r>
+      <w:r>
+        <w:rPr>
+          <w:rFonts w:ascii="Times New Roman" w:hAnsi="Times New Roman" w:cs="Times New Roman"/>
+        </w:rPr>
+        <w:t>đ</w:t>
+      </w:r>
+      <w:r>
+        <w:rPr>
+          <w:rFonts w:ascii="Times New Roman" w:hAnsi="Times New Roman" w:cs="Times New Roman"/>
+        </w:rPr>
+        <w:t>ene zvezde selektuju se sve zvezde do te, uključujući i tu, i dobijaju punu boju.</w:t>
       </w:r>
     </w:p>
     <w:p>
@@ -3062,7 +2827,19 @@
         <w:rPr>
           <w:rFonts w:ascii="Times New Roman" w:hAnsi="Times New Roman" w:cs="Times New Roman"/>
         </w:rPr>
-        <w:t>Korisnik klikom na odredjenu zvezdu potvrdjuje svoju ocenu za datu plejlistu.</w:t>
+        <w:t>Korisnik klikom na odre</w:t>
+      </w:r>
+      <w:r>
+        <w:rPr>
+          <w:rFonts w:ascii="Times New Roman" w:hAnsi="Times New Roman" w:cs="Times New Roman"/>
+        </w:rPr>
+        <w:t>đ</w:t>
+      </w:r>
+      <w:r>
+        <w:rPr>
+          <w:rFonts w:ascii="Times New Roman" w:hAnsi="Times New Roman" w:cs="Times New Roman"/>
+        </w:rPr>
+        <w:t>enu zvezdu potvrdjuje svoju ocenu za datu plejlistu.</w:t>
       </w:r>
     </w:p>
     <w:p>
@@ -3101,13 +2878,13 @@
           <w:rFonts w:ascii="Times New Roman" w:hAnsi="Times New Roman" w:cs="Times New Roman"/>
         </w:rPr>
       </w:pPr>
+      <w:bookmarkStart w:id="8" w:name="_Toc205921658"/>
       <w:r>
         <w:rPr>
           <w:rFonts w:ascii="Times New Roman" w:hAnsi="Times New Roman" w:cs="Times New Roman"/>
         </w:rPr>
         <w:t>Ukidanje ocene</w:t>
       </w:r>
-      <w:bookmarkStart w:id="8" w:name="_GoBack"/>
       <w:bookmarkEnd w:id="8"/>
     </w:p>
     <w:p>
@@ -3133,7 +2910,19 @@
         <w:rPr>
           <w:rFonts w:ascii="Times New Roman" w:hAnsi="Times New Roman" w:cs="Times New Roman"/>
         </w:rPr>
-        <w:t>Korisnik klikom na dugme „Cancel your rating“, poništava svoju ocenu.</w:t>
+        <w:t>Korisnik klikom na dugme „</w:t>
+      </w:r>
+      <w:r>
+        <w:rPr>
+          <w:rFonts w:ascii="Times New Roman" w:hAnsi="Times New Roman" w:cs="Times New Roman"/>
+        </w:rPr>
+        <w:t>Remove</w:t>
+      </w:r>
+      <w:r>
+        <w:rPr>
+          <w:rFonts w:ascii="Times New Roman" w:hAnsi="Times New Roman" w:cs="Times New Roman"/>
+        </w:rPr>
+        <w:t xml:space="preserve"> your rating“, poništava svoju ocenu.</w:t>
       </w:r>
     </w:p>
     <w:p>
@@ -3156,6 +2945,7 @@
           <w:rFonts w:ascii="Times New Roman" w:hAnsi="Times New Roman" w:cs="Times New Roman"/>
         </w:rPr>
       </w:pPr>
+      <w:bookmarkStart w:id="9" w:name="_Toc205921659"/>
       <w:r>
         <w:rPr>
           <w:rFonts w:ascii="Times New Roman" w:hAnsi="Times New Roman" w:cs="Times New Roman"/>
@@ -3168,6 +2958,7 @@
         </w:rPr>
         <w:t xml:space="preserve"> plejliste</w:t>
       </w:r>
+      <w:bookmarkEnd w:id="9"/>
     </w:p>
     <w:p>
       <w:pPr>
@@ -3185,7 +2976,19 @@
         <w:rPr>
           <w:rFonts w:ascii="Times New Roman" w:hAnsi="Times New Roman" w:cs="Times New Roman"/>
         </w:rPr>
-        <w:t>Korisnik klikom na ikonicu srca može da lajkuje/ skine lajk, u zavisnosti od toga da li je trenutno pesma lajkovana (ukoliko je srce bledo/providno plejlista nije lajkovana od strane trenutmog korisnika, u suprtnom jeste).</w:t>
+        <w:t>Korisnik klikom na ikonicu srca može da lajkuje/skine lajk, u zavisnosti od toga da li je trenutno pesma lajkovana (ukoliko je srce bledo/providno plejlista nije lajkovana od strane trenut</w:t>
+      </w:r>
+      <w:r>
+        <w:rPr>
+          <w:rFonts w:ascii="Times New Roman" w:hAnsi="Times New Roman" w:cs="Times New Roman"/>
+        </w:rPr>
+        <w:t>n</w:t>
+      </w:r>
+      <w:r>
+        <w:rPr>
+          <w:rFonts w:ascii="Times New Roman" w:hAnsi="Times New Roman" w:cs="Times New Roman"/>
+        </w:rPr>
+        <w:t>og korisnika, u suprtnom jeste).</w:t>
       </w:r>
     </w:p>
     <w:p>
@@ -3227,14 +3030,16 @@
           <w:rFonts w:ascii="Times New Roman" w:hAnsi="Times New Roman" w:cs="Times New Roman"/>
         </w:rPr>
       </w:pPr>
-      <w:bookmarkStart w:id="9" w:name="_Toc205651179"/>
+      <w:bookmarkStart w:id="10" w:name="_Toc205651179"/>
+      <w:bookmarkStart w:id="11" w:name="_Toc205921660"/>
       <w:r>
         <w:rPr>
           <w:rFonts w:ascii="Times New Roman" w:hAnsi="Times New Roman" w:cs="Times New Roman"/>
         </w:rPr>
         <w:t>Posebni zahtevi</w:t>
       </w:r>
-      <w:bookmarkEnd w:id="9"/>
+      <w:bookmarkEnd w:id="10"/>
+      <w:bookmarkEnd w:id="11"/>
     </w:p>
     <w:p>
       <w:pPr>
@@ -3269,7 +3074,8 @@
           <w:rFonts w:ascii="Times New Roman" w:hAnsi="Times New Roman" w:cs="Times New Roman"/>
         </w:rPr>
       </w:pPr>
-      <w:bookmarkStart w:id="10" w:name="_Toc205651180"/>
+      <w:bookmarkStart w:id="12" w:name="_Toc205651180"/>
+      <w:bookmarkStart w:id="13" w:name="_Toc205921661"/>
       <w:r>
         <w:rPr>
           <w:rFonts w:ascii="Times New Roman" w:hAnsi="Times New Roman" w:cs="Times New Roman"/>
@@ -3277,7 +3083,8 @@
         <w:lastRenderedPageBreak/>
         <w:t>Preduslovi</w:t>
       </w:r>
-      <w:bookmarkEnd w:id="10"/>
+      <w:bookmarkEnd w:id="12"/>
+      <w:bookmarkEnd w:id="13"/>
     </w:p>
     <w:p>
       <w:pPr>
@@ -3324,14 +3131,16 @@
           <w:rFonts w:ascii="Times New Roman" w:hAnsi="Times New Roman" w:cs="Times New Roman"/>
         </w:rPr>
       </w:pPr>
-      <w:bookmarkStart w:id="11" w:name="_Toc205651181"/>
+      <w:bookmarkStart w:id="14" w:name="_Toc205651181"/>
+      <w:bookmarkStart w:id="15" w:name="_Toc205921662"/>
       <w:r>
         <w:rPr>
           <w:rFonts w:ascii="Times New Roman" w:hAnsi="Times New Roman" w:cs="Times New Roman"/>
         </w:rPr>
         <w:t>Posledice</w:t>
       </w:r>
-      <w:bookmarkEnd w:id="11"/>
+      <w:bookmarkEnd w:id="14"/>
+      <w:bookmarkEnd w:id="15"/>
     </w:p>
     <w:p>
       <w:pPr>
@@ -3354,7 +3163,7 @@
       </w:r>
     </w:p>
     <w:sectPr>
-      <w:footerReference w:type="default" r:id="rId5"/>
+      <w:footerReference w:type="default" r:id="rId7"/>
       <w:pgSz w:w="12240" w:h="15840"/>
       <w:pgMar w:top="1440" w:right="1440" w:bottom="1440" w:left="1440" w:header="720" w:footer="720" w:gutter="0"/>
       <w:pgNumType w:start="0"/>
@@ -3366,8 +3175,33 @@
 </w:document>
 </file>
 
+<file path=word/endnotes.xml><?xml version="1.0" encoding="utf-8"?>
+<w:endnotes xmlns:wpc="http://schemas.microsoft.com/office/word/2010/wordprocessingCanvas" xmlns:cx="http://schemas.microsoft.com/office/drawing/2014/chartex" xmlns:cx1="http://schemas.microsoft.com/office/drawing/2015/9/8/chartex" xmlns:cx2="http://schemas.microsoft.com/office/drawing/2015/10/21/chartex" xmlns:cx3="http://schemas.microsoft.com/office/drawing/2016/5/9/chartex" xmlns:cx4="http://schemas.microsoft.com/office/drawing/2016/5/10/chartex" xmlns:cx5="http://schemas.microsoft.com/office/drawing/2016/5/11/chartex" xmlns:cx6="http://schemas.microsoft.com/office/drawing/2016/5/12/chartex" xmlns:cx7="http://schemas.microsoft.com/office/drawing/2016/5/13/chartex" xmlns:cx8="http://schemas.microsoft.com/office/drawing/2016/5/14/chartex" xmlns:mc="http://schemas.openxmlformats.org/markup-compatibility/2006" xmlns:aink="http://schemas.microsoft.com/office/drawing/2016/ink" xmlns:am3d="http://schemas.microsoft.com/office/drawing/2017/model3d" xmlns:o="urn:schemas-microsoft-com:office:office" xmlns:oel="http://schemas.microsoft.com/office/2019/extlst" xmlns:r="http://schemas.openxmlformats.org/officeDocument/2006/relationships" xmlns:m="http://schemas.openxmlformats.org/officeDocument/2006/math" xmlns:v="urn:schemas-microsoft-com:vml" xmlns:wp14="http://schemas.microsoft.com/office/word/2010/wordprocessingDrawing" xmlns:wp="http://schemas.openxmlformats.org/drawingml/2006/wordprocessingDrawing" xmlns:w10="urn:schemas-microsoft-com:office:word" xmlns:w="http://schemas.openxmlformats.org/wordprocessingml/2006/main" xmlns:w14="http://schemas.microsoft.com/office/word/2010/wordml" xmlns:w15="http://schemas.microsoft.com/office/word/2012/wordml" xmlns:w16cex="http://schemas.microsoft.com/office/word/2018/wordml/cex" xmlns:w16cid="http://schemas.microsoft.com/office/word/2016/wordml/cid" xmlns:w16="http://schemas.microsoft.com/office/word/2018/wordml" xmlns:w16du="http://schemas.microsoft.com/office/word/2023/wordml/word16du" xmlns:w16sdtdh="http://schemas.microsoft.com/office/word/2020/wordml/sdtdatahash" xmlns:w16sdtfl="http://schemas.microsoft.com/office/word/2024/wordml/sdtformatlock" xmlns:w16se="http://schemas.microsoft.com/office/word/2015/wordml/symex" xmlns:wpg="http://schemas.microsoft.com/office/word/2010/wordprocessingGroup" xmlns:wpi="http://schemas.microsoft.com/office/word/2010/wordprocessingInk" xmlns:wne="http://schemas.microsoft.com/office/word/2006/wordml" xmlns:wps="http://schemas.microsoft.com/office/word/2010/wordprocessingShape" mc:Ignorable="w14 w15 w16se w16cid w16 w16cex w16sdtdh w16sdtfl w16du wp14">
+  <w:endnote w:type="separator" w:id="-1">
+    <w:p>
+      <w:pPr>
+        <w:spacing w:after="0" w:line="240" w:lineRule="auto"/>
+      </w:pPr>
+      <w:r>
+        <w:separator/>
+      </w:r>
+    </w:p>
+  </w:endnote>
+  <w:endnote w:type="continuationSeparator" w:id="0">
+    <w:p>
+      <w:pPr>
+        <w:spacing w:after="0" w:line="240" w:lineRule="auto"/>
+      </w:pPr>
+      <w:r>
+        <w:continuationSeparator/>
+      </w:r>
+    </w:p>
+  </w:endnote>
+</w:endnotes>
+</file>
+
 <file path=word/footer1.xml><?xml version="1.0" encoding="utf-8"?>
-<w:ftr xmlns:wpc="http://schemas.microsoft.com/office/word/2010/wordprocessingCanvas" xmlns:mc="http://schemas.openxmlformats.org/markup-compatibility/2006" xmlns:o="urn:schemas-microsoft-com:office:office" xmlns:r="http://schemas.openxmlformats.org/officeDocument/2006/relationships" xmlns:m="http://schemas.openxmlformats.org/officeDocument/2006/math" xmlns:v="urn:schemas-microsoft-com:vml" xmlns:wp14="http://schemas.microsoft.com/office/word/2010/wordprocessingDrawing" xmlns:wp="http://schemas.openxmlformats.org/drawingml/2006/wordprocessingDrawing" xmlns:w10="urn:schemas-microsoft-com:office:word" xmlns:w="http://schemas.openxmlformats.org/wordprocessingml/2006/main" xmlns:w14="http://schemas.microsoft.com/office/word/2010/wordml" xmlns:w15="http://schemas.microsoft.com/office/word/2012/wordml" xmlns:wpg="http://schemas.microsoft.com/office/word/2010/wordprocessingGroup" xmlns:wpi="http://schemas.microsoft.com/office/word/2010/wordprocessingInk" xmlns:wne="http://schemas.microsoft.com/office/word/2006/wordml" xmlns:wps="http://schemas.microsoft.com/office/word/2010/wordprocessingShape" mc:Ignorable="w14 w15 wp14">
+<w:ftr xmlns:wpc="http://schemas.microsoft.com/office/word/2010/wordprocessingCanvas" xmlns:cx="http://schemas.microsoft.com/office/drawing/2014/chartex" xmlns:cx1="http://schemas.microsoft.com/office/drawing/2015/9/8/chartex" xmlns:cx2="http://schemas.microsoft.com/office/drawing/2015/10/21/chartex" xmlns:cx3="http://schemas.microsoft.com/office/drawing/2016/5/9/chartex" xmlns:cx4="http://schemas.microsoft.com/office/drawing/2016/5/10/chartex" xmlns:cx5="http://schemas.microsoft.com/office/drawing/2016/5/11/chartex" xmlns:cx6="http://schemas.microsoft.com/office/drawing/2016/5/12/chartex" xmlns:cx7="http://schemas.microsoft.com/office/drawing/2016/5/13/chartex" xmlns:cx8="http://schemas.microsoft.com/office/drawing/2016/5/14/chartex" xmlns:mc="http://schemas.openxmlformats.org/markup-compatibility/2006" xmlns:aink="http://schemas.microsoft.com/office/drawing/2016/ink" xmlns:am3d="http://schemas.microsoft.com/office/drawing/2017/model3d" xmlns:o="urn:schemas-microsoft-com:office:office" xmlns:oel="http://schemas.microsoft.com/office/2019/extlst" xmlns:r="http://schemas.openxmlformats.org/officeDocument/2006/relationships" xmlns:m="http://schemas.openxmlformats.org/officeDocument/2006/math" xmlns:v="urn:schemas-microsoft-com:vml" xmlns:wp14="http://schemas.microsoft.com/office/word/2010/wordprocessingDrawing" xmlns:wp="http://schemas.openxmlformats.org/drawingml/2006/wordprocessingDrawing" xmlns:w10="urn:schemas-microsoft-com:office:word" xmlns:w="http://schemas.openxmlformats.org/wordprocessingml/2006/main" xmlns:w14="http://schemas.microsoft.com/office/word/2010/wordml" xmlns:w15="http://schemas.microsoft.com/office/word/2012/wordml" xmlns:w16cex="http://schemas.microsoft.com/office/word/2018/wordml/cex" xmlns:w16cid="http://schemas.microsoft.com/office/word/2016/wordml/cid" xmlns:w16="http://schemas.microsoft.com/office/word/2018/wordml" xmlns:w16du="http://schemas.microsoft.com/office/word/2023/wordml/word16du" xmlns:w16sdtdh="http://schemas.microsoft.com/office/word/2020/wordml/sdtdatahash" xmlns:w16sdtfl="http://schemas.microsoft.com/office/word/2024/wordml/sdtformatlock" xmlns:w16se="http://schemas.microsoft.com/office/word/2015/wordml/symex" xmlns:wpg="http://schemas.microsoft.com/office/word/2010/wordprocessingGroup" xmlns:wpi="http://schemas.microsoft.com/office/word/2010/wordprocessingInk" xmlns:wne="http://schemas.microsoft.com/office/word/2006/wordml" xmlns:wps="http://schemas.microsoft.com/office/word/2010/wordprocessingShape" mc:Ignorable="w14 w15 w16se w16cid w16 w16cex w16sdtdh w16sdtfl w16du wp14">
   <w:sdt>
     <w:sdtPr>
       <w:id w:val="-1862811951"/>
@@ -3376,6 +3210,7 @@
         <w:docPartUnique/>
       </w:docPartObj>
     </w:sdtPr>
+    <w:sdtEndPr/>
     <w:sdtContent>
       <w:p>
         <w:pPr>
@@ -3411,8 +3246,33 @@
 </w:ftr>
 </file>
 
+<file path=word/footnotes.xml><?xml version="1.0" encoding="utf-8"?>
+<w:footnotes xmlns:wpc="http://schemas.microsoft.com/office/word/2010/wordprocessingCanvas" xmlns:cx="http://schemas.microsoft.com/office/drawing/2014/chartex" xmlns:cx1="http://schemas.microsoft.com/office/drawing/2015/9/8/chartex" xmlns:cx2="http://schemas.microsoft.com/office/drawing/2015/10/21/chartex" xmlns:cx3="http://schemas.microsoft.com/office/drawing/2016/5/9/chartex" xmlns:cx4="http://schemas.microsoft.com/office/drawing/2016/5/10/chartex" xmlns:cx5="http://schemas.microsoft.com/office/drawing/2016/5/11/chartex" xmlns:cx6="http://schemas.microsoft.com/office/drawing/2016/5/12/chartex" xmlns:cx7="http://schemas.microsoft.com/office/drawing/2016/5/13/chartex" xmlns:cx8="http://schemas.microsoft.com/office/drawing/2016/5/14/chartex" xmlns:mc="http://schemas.openxmlformats.org/markup-compatibility/2006" xmlns:aink="http://schemas.microsoft.com/office/drawing/2016/ink" xmlns:am3d="http://schemas.microsoft.com/office/drawing/2017/model3d" xmlns:o="urn:schemas-microsoft-com:office:office" xmlns:oel="http://schemas.microsoft.com/office/2019/extlst" xmlns:r="http://schemas.openxmlformats.org/officeDocument/2006/relationships" xmlns:m="http://schemas.openxmlformats.org/officeDocument/2006/math" xmlns:v="urn:schemas-microsoft-com:vml" xmlns:wp14="http://schemas.microsoft.com/office/word/2010/wordprocessingDrawing" xmlns:wp="http://schemas.openxmlformats.org/drawingml/2006/wordprocessingDrawing" xmlns:w10="urn:schemas-microsoft-com:office:word" xmlns:w="http://schemas.openxmlformats.org/wordprocessingml/2006/main" xmlns:w14="http://schemas.microsoft.com/office/word/2010/wordml" xmlns:w15="http://schemas.microsoft.com/office/word/2012/wordml" xmlns:w16cex="http://schemas.microsoft.com/office/word/2018/wordml/cex" xmlns:w16cid="http://schemas.microsoft.com/office/word/2016/wordml/cid" xmlns:w16="http://schemas.microsoft.com/office/word/2018/wordml" xmlns:w16du="http://schemas.microsoft.com/office/word/2023/wordml/word16du" xmlns:w16sdtdh="http://schemas.microsoft.com/office/word/2020/wordml/sdtdatahash" xmlns:w16sdtfl="http://schemas.microsoft.com/office/word/2024/wordml/sdtformatlock" xmlns:w16se="http://schemas.microsoft.com/office/word/2015/wordml/symex" xmlns:wpg="http://schemas.microsoft.com/office/word/2010/wordprocessingGroup" xmlns:wpi="http://schemas.microsoft.com/office/word/2010/wordprocessingInk" xmlns:wne="http://schemas.microsoft.com/office/word/2006/wordml" xmlns:wps="http://schemas.microsoft.com/office/word/2010/wordprocessingShape" mc:Ignorable="w14 w15 w16se w16cid w16 w16cex w16sdtdh w16sdtfl w16du wp14">
+  <w:footnote w:type="separator" w:id="-1">
+    <w:p>
+      <w:pPr>
+        <w:spacing w:after="0" w:line="240" w:lineRule="auto"/>
+      </w:pPr>
+      <w:r>
+        <w:separator/>
+      </w:r>
+    </w:p>
+  </w:footnote>
+  <w:footnote w:type="continuationSeparator" w:id="0">
+    <w:p>
+      <w:pPr>
+        <w:spacing w:after="0" w:line="240" w:lineRule="auto"/>
+      </w:pPr>
+      <w:r>
+        <w:continuationSeparator/>
+      </w:r>
+    </w:p>
+  </w:footnote>
+</w:footnotes>
+</file>
+
 <file path=word/numbering.xml><?xml version="1.0" encoding="utf-8"?>
-<w:numbering xmlns:wpc="http://schemas.microsoft.com/office/word/2010/wordprocessingCanvas" xmlns:mc="http://schemas.openxmlformats.org/markup-compatibility/2006" xmlns:o="urn:schemas-microsoft-com:office:office" xmlns:r="http://schemas.openxmlformats.org/officeDocument/2006/relationships" xmlns:m="http://schemas.openxmlformats.org/officeDocument/2006/math" xmlns:v="urn:schemas-microsoft-com:vml" xmlns:wp14="http://schemas.microsoft.com/office/word/2010/wordprocessingDrawing" xmlns:wp="http://schemas.openxmlformats.org/drawingml/2006/wordprocessingDrawing" xmlns:w10="urn:schemas-microsoft-com:office:word" xmlns:w="http://schemas.openxmlformats.org/wordprocessingml/2006/main" xmlns:w14="http://schemas.microsoft.com/office/word/2010/wordml" xmlns:w15="http://schemas.microsoft.com/office/word/2012/wordml" xmlns:wpg="http://schemas.microsoft.com/office/word/2010/wordprocessingGroup" xmlns:wpi="http://schemas.microsoft.com/office/word/2010/wordprocessingInk" xmlns:wne="http://schemas.microsoft.com/office/word/2006/wordml" xmlns:wps="http://schemas.microsoft.com/office/word/2010/wordprocessingShape" mc:Ignorable="w14 w15 wp14">
+<w:numbering xmlns:wpc="http://schemas.microsoft.com/office/word/2010/wordprocessingCanvas" xmlns:cx="http://schemas.microsoft.com/office/drawing/2014/chartex" xmlns:cx1="http://schemas.microsoft.com/office/drawing/2015/9/8/chartex" xmlns:cx2="http://schemas.microsoft.com/office/drawing/2015/10/21/chartex" xmlns:cx3="http://schemas.microsoft.com/office/drawing/2016/5/9/chartex" xmlns:cx4="http://schemas.microsoft.com/office/drawing/2016/5/10/chartex" xmlns:cx5="http://schemas.microsoft.com/office/drawing/2016/5/11/chartex" xmlns:cx6="http://schemas.microsoft.com/office/drawing/2016/5/12/chartex" xmlns:cx7="http://schemas.microsoft.com/office/drawing/2016/5/13/chartex" xmlns:cx8="http://schemas.microsoft.com/office/drawing/2016/5/14/chartex" xmlns:mc="http://schemas.openxmlformats.org/markup-compatibility/2006" xmlns:aink="http://schemas.microsoft.com/office/drawing/2016/ink" xmlns:am3d="http://schemas.microsoft.com/office/drawing/2017/model3d" xmlns:o="urn:schemas-microsoft-com:office:office" xmlns:oel="http://schemas.microsoft.com/office/2019/extlst" xmlns:r="http://schemas.openxmlformats.org/officeDocument/2006/relationships" xmlns:m="http://schemas.openxmlformats.org/officeDocument/2006/math" xmlns:v="urn:schemas-microsoft-com:vml" xmlns:wp14="http://schemas.microsoft.com/office/word/2010/wordprocessingDrawing" xmlns:wp="http://schemas.openxmlformats.org/drawingml/2006/wordprocessingDrawing" xmlns:w10="urn:schemas-microsoft-com:office:word" xmlns:w="http://schemas.openxmlformats.org/wordprocessingml/2006/main" xmlns:w14="http://schemas.microsoft.com/office/word/2010/wordml" xmlns:w15="http://schemas.microsoft.com/office/word/2012/wordml" xmlns:w16cex="http://schemas.microsoft.com/office/word/2018/wordml/cex" xmlns:w16cid="http://schemas.microsoft.com/office/word/2016/wordml/cid" xmlns:w16="http://schemas.microsoft.com/office/word/2018/wordml" xmlns:w16du="http://schemas.microsoft.com/office/word/2023/wordml/word16du" xmlns:w16sdtdh="http://schemas.microsoft.com/office/word/2020/wordml/sdtdatahash" xmlns:w16sdtfl="http://schemas.microsoft.com/office/word/2024/wordml/sdtformatlock" xmlns:w16se="http://schemas.microsoft.com/office/word/2015/wordml/symex" xmlns:wpg="http://schemas.microsoft.com/office/word/2010/wordprocessingGroup" xmlns:wpi="http://schemas.microsoft.com/office/word/2010/wordprocessingInk" xmlns:wne="http://schemas.microsoft.com/office/word/2006/wordml" xmlns:wps="http://schemas.microsoft.com/office/word/2010/wordprocessingShape" mc:Ignorable="w14 w15 w16se w16cid w16 w16cex w16sdtdh w16sdtfl w16du wp14">
   <w:abstractNum w:abstractNumId="0" w15:restartNumberingAfterBreak="0">
     <w:nsid w:val="04C40FE4"/>
     <w:multiLevelType w:val="multilevel"/>
@@ -3973,13 +3833,13 @@
       </w:pPr>
     </w:lvl>
   </w:abstractNum>
-  <w:num w:numId="1">
+  <w:num w:numId="1" w16cid:durableId="1194227376">
     <w:abstractNumId w:val="0"/>
   </w:num>
-  <w:num w:numId="2">
+  <w:num w:numId="2" w16cid:durableId="1462922461">
     <w:abstractNumId w:val="5"/>
   </w:num>
-  <w:num w:numId="3">
+  <w:num w:numId="3" w16cid:durableId="659772168">
     <w:abstractNumId w:val="2"/>
     <w:lvlOverride w:ilvl="0">
       <w:startOverride w:val="1"/>
@@ -4009,7 +3869,7 @@
       <w:startOverride w:val="1"/>
     </w:lvlOverride>
   </w:num>
-  <w:num w:numId="4">
+  <w:num w:numId="4" w16cid:durableId="237372015">
     <w:abstractNumId w:val="1"/>
     <w:lvlOverride w:ilvl="0">
       <w:startOverride w:val="1"/>
@@ -4039,17 +3899,17 @@
       <w:startOverride w:val="1"/>
     </w:lvlOverride>
   </w:num>
-  <w:num w:numId="5">
+  <w:num w:numId="5" w16cid:durableId="1689911870">
     <w:abstractNumId w:val="4"/>
   </w:num>
-  <w:num w:numId="6">
+  <w:num w:numId="6" w16cid:durableId="1882865729">
     <w:abstractNumId w:val="3"/>
   </w:num>
 </w:numbering>
 </file>
 
 <file path=word/styles.xml><?xml version="1.0" encoding="utf-8"?>
-<w:styles xmlns:mc="http://schemas.openxmlformats.org/markup-compatibility/2006" xmlns:r="http://schemas.openxmlformats.org/officeDocument/2006/relationships" xmlns:w="http://schemas.openxmlformats.org/wordprocessingml/2006/main" xmlns:w14="http://schemas.microsoft.com/office/word/2010/wordml" xmlns:w15="http://schemas.microsoft.com/office/word/2012/wordml" mc:Ignorable="w14 w15">
+<w:styles xmlns:mc="http://schemas.openxmlformats.org/markup-compatibility/2006" xmlns:r="http://schemas.openxmlformats.org/officeDocument/2006/relationships" xmlns:w="http://schemas.openxmlformats.org/wordprocessingml/2006/main" xmlns:w14="http://schemas.microsoft.com/office/word/2010/wordml" xmlns:w15="http://schemas.microsoft.com/office/word/2012/wordml" xmlns:w16cex="http://schemas.microsoft.com/office/word/2018/wordml/cex" xmlns:w16cid="http://schemas.microsoft.com/office/word/2016/wordml/cid" xmlns:w16="http://schemas.microsoft.com/office/word/2018/wordml" xmlns:w16du="http://schemas.microsoft.com/office/word/2023/wordml/word16du" xmlns:w16sdtdh="http://schemas.microsoft.com/office/word/2020/wordml/sdtdatahash" xmlns:w16sdtfl="http://schemas.microsoft.com/office/word/2024/wordml/sdtformatlock" xmlns:w16se="http://schemas.microsoft.com/office/word/2015/wordml/symex" mc:Ignorable="w14 w15 w16se w16cid w16 w16cex w16sdtdh w16sdtfl w16du">
   <w:docDefaults>
     <w:rPrDefault>
       <w:rPr>
@@ -4065,7 +3925,7 @@
       </w:pPr>
     </w:pPrDefault>
   </w:docDefaults>
-  <w:latentStyles w:defLockedState="0" w:defUIPriority="99" w:defSemiHidden="0" w:defUnhideWhenUsed="0" w:defQFormat="0" w:count="371">
+  <w:latentStyles w:defLockedState="0" w:defUIPriority="99" w:defSemiHidden="0" w:defUnhideWhenUsed="0" w:defQFormat="0" w:count="376">
     <w:lsdException w:name="Normal" w:uiPriority="0" w:qFormat="1"/>
     <w:lsdException w:name="heading 1" w:uiPriority="9" w:qFormat="1"/>
     <w:lsdException w:name="heading 2" w:semiHidden="1" w:uiPriority="9" w:unhideWhenUsed="1" w:qFormat="1"/>
@@ -4437,6 +4297,11 @@
     <w:lsdException w:name="List Table 5 Dark Accent 6" w:uiPriority="50"/>
     <w:lsdException w:name="List Table 6 Colorful Accent 6" w:uiPriority="51"/>
     <w:lsdException w:name="List Table 7 Colorful Accent 6" w:uiPriority="52"/>
+    <w:lsdException w:name="Mention" w:semiHidden="1" w:unhideWhenUsed="1"/>
+    <w:lsdException w:name="Smart Hyperlink" w:semiHidden="1" w:unhideWhenUsed="1"/>
+    <w:lsdException w:name="Hashtag" w:semiHidden="1" w:unhideWhenUsed="1"/>
+    <w:lsdException w:name="Unresolved Mention" w:semiHidden="1" w:unhideWhenUsed="1"/>
+    <w:lsdException w:name="Smart Link" w:semiHidden="1" w:unhideWhenUsed="1"/>
   </w:latentStyles>
   <w:style w:type="paragraph" w:default="1" w:styleId="Normal">
     <w:name w:val="Normal"/>

</xml_diff>